<commit_message>
fixed meeting numbers in work breakdown
</commit_message>
<xml_diff>
--- a/Project Charter - Sight By Touch.docx
+++ b/Project Charter - Sight By Touch.docx
@@ -106,7 +106,7 @@
         <w:rPr>
           <w:noProof/>
         </w:rPr>
-        <w:t>12/3/2013 10:25:00 PM</w:t>
+        <w:t>12/3/2013 11:26:00 PM</w:t>
       </w:r>
       <w:r>
         <w:rPr>
@@ -8986,7 +8986,19 @@
         <w:t>2 main phases, which are Senior Design I and II</w:t>
       </w:r>
       <w:r>
-        <w:t>. For the complete Work Breakdown Structure, a MS Project file will be provided.</w:t>
+        <w:t>.</w:t>
+      </w:r>
+      <w:r>
+        <w:t xml:space="preserve"> Below is the initial Work Breakdown Structure.</w:t>
+      </w:r>
+      <w:r>
+        <w:t xml:space="preserve"> For the complete</w:t>
+      </w:r>
+      <w:r>
+        <w:t xml:space="preserve"> and most up-to-date</w:t>
+      </w:r>
+      <w:r>
+        <w:t xml:space="preserve"> Work Breakdown Structure, a MS Project file will be provided.</w:t>
       </w:r>
     </w:p>
     <w:p>
@@ -31408,7 +31420,14 @@
                 <w:rFonts w:ascii="Calibri" w:hAnsi="Calibri" w:cs="Calibri"/>
                 <w:color w:val="000000"/>
               </w:rPr>
-              <w:t xml:space="preserve">         Meeting 32</w:t>
+              <w:t xml:space="preserve">         Meeting 3</w:t>
+            </w:r>
+            <w:r>
+              <w:rPr>
+                <w:rFonts w:ascii="Calibri" w:hAnsi="Calibri" w:cs="Calibri"/>
+                <w:color w:val="000000"/>
+              </w:rPr>
+              <w:t>3</w:t>
             </w:r>
           </w:p>
         </w:tc>
@@ -31498,7 +31517,14 @@
                 <w:rFonts w:ascii="Calibri" w:hAnsi="Calibri" w:cs="Calibri"/>
                 <w:color w:val="000000"/>
               </w:rPr>
-              <w:t xml:space="preserve">         Meeting 32</w:t>
+              <w:t xml:space="preserve">         Meeting 3</w:t>
+            </w:r>
+            <w:r>
+              <w:rPr>
+                <w:rFonts w:ascii="Calibri" w:hAnsi="Calibri" w:cs="Calibri"/>
+                <w:color w:val="000000"/>
+              </w:rPr>
+              <w:t>4</w:t>
             </w:r>
           </w:p>
         </w:tc>
@@ -31589,7 +31615,14 @@
                 <w:rFonts w:ascii="Calibri" w:hAnsi="Calibri" w:cs="Calibri"/>
                 <w:color w:val="000000"/>
               </w:rPr>
-              <w:t xml:space="preserve">         Meeting 32</w:t>
+              <w:t xml:space="preserve">         Meeting 3</w:t>
+            </w:r>
+            <w:r>
+              <w:rPr>
+                <w:rFonts w:ascii="Calibri" w:hAnsi="Calibri" w:cs="Calibri"/>
+                <w:color w:val="000000"/>
+              </w:rPr>
+              <w:t>5</w:t>
             </w:r>
           </w:p>
         </w:tc>
@@ -31679,7 +31712,14 @@
                 <w:rFonts w:ascii="Calibri" w:hAnsi="Calibri" w:cs="Calibri"/>
                 <w:color w:val="000000"/>
               </w:rPr>
-              <w:t xml:space="preserve">         Meeting 32</w:t>
+              <w:t xml:space="preserve">         Meeting 3</w:t>
+            </w:r>
+            <w:r>
+              <w:rPr>
+                <w:rFonts w:ascii="Calibri" w:hAnsi="Calibri" w:cs="Calibri"/>
+                <w:color w:val="000000"/>
+              </w:rPr>
+              <w:t>6</w:t>
             </w:r>
           </w:p>
         </w:tc>
@@ -31769,7 +31809,14 @@
                 <w:rFonts w:ascii="Calibri" w:hAnsi="Calibri" w:cs="Calibri"/>
                 <w:color w:val="000000"/>
               </w:rPr>
-              <w:t xml:space="preserve">         Meeting 32</w:t>
+              <w:t xml:space="preserve">         Meeting 3</w:t>
+            </w:r>
+            <w:r>
+              <w:rPr>
+                <w:rFonts w:ascii="Calibri" w:hAnsi="Calibri" w:cs="Calibri"/>
+                <w:color w:val="000000"/>
+              </w:rPr>
+              <w:t>7</w:t>
             </w:r>
           </w:p>
         </w:tc>
@@ -31859,7 +31906,14 @@
                 <w:rFonts w:ascii="Calibri" w:hAnsi="Calibri" w:cs="Calibri"/>
                 <w:color w:val="000000"/>
               </w:rPr>
-              <w:t xml:space="preserve">         Meeting 32</w:t>
+              <w:t xml:space="preserve">         Meeting 3</w:t>
+            </w:r>
+            <w:r>
+              <w:rPr>
+                <w:rFonts w:ascii="Calibri" w:hAnsi="Calibri" w:cs="Calibri"/>
+                <w:color w:val="000000"/>
+              </w:rPr>
+              <w:t>8</w:t>
             </w:r>
           </w:p>
         </w:tc>
@@ -31949,7 +32003,14 @@
                 <w:rFonts w:ascii="Calibri" w:hAnsi="Calibri" w:cs="Calibri"/>
                 <w:color w:val="000000"/>
               </w:rPr>
-              <w:t xml:space="preserve">         Meeting 32</w:t>
+              <w:t xml:space="preserve">         Meeting 3</w:t>
+            </w:r>
+            <w:r>
+              <w:rPr>
+                <w:rFonts w:ascii="Calibri" w:hAnsi="Calibri" w:cs="Calibri"/>
+                <w:color w:val="000000"/>
+              </w:rPr>
+              <w:t>9</w:t>
             </w:r>
           </w:p>
         </w:tc>
@@ -32039,7 +32100,14 @@
                 <w:rFonts w:ascii="Calibri" w:hAnsi="Calibri" w:cs="Calibri"/>
                 <w:color w:val="000000"/>
               </w:rPr>
-              <w:t xml:space="preserve">         Meeting 32</w:t>
+              <w:t xml:space="preserve">         Meeting </w:t>
+            </w:r>
+            <w:r>
+              <w:rPr>
+                <w:rFonts w:ascii="Calibri" w:hAnsi="Calibri" w:cs="Calibri"/>
+                <w:color w:val="000000"/>
+              </w:rPr>
+              <w:t>40</w:t>
             </w:r>
           </w:p>
         </w:tc>
@@ -32129,7 +32197,14 @@
                 <w:rFonts w:ascii="Calibri" w:hAnsi="Calibri" w:cs="Calibri"/>
                 <w:color w:val="000000"/>
               </w:rPr>
-              <w:t xml:space="preserve">         Meeting 32</w:t>
+              <w:t xml:space="preserve">         Meeting </w:t>
+            </w:r>
+            <w:r>
+              <w:rPr>
+                <w:rFonts w:ascii="Calibri" w:hAnsi="Calibri" w:cs="Calibri"/>
+                <w:color w:val="000000"/>
+              </w:rPr>
+              <w:t>41</w:t>
             </w:r>
           </w:p>
         </w:tc>
@@ -32219,7 +32294,14 @@
                 <w:rFonts w:ascii="Calibri" w:hAnsi="Calibri" w:cs="Calibri"/>
                 <w:color w:val="000000"/>
               </w:rPr>
-              <w:t xml:space="preserve">         Meeting 32</w:t>
+              <w:t xml:space="preserve">         Meeting </w:t>
+            </w:r>
+            <w:r>
+              <w:rPr>
+                <w:rFonts w:ascii="Calibri" w:hAnsi="Calibri" w:cs="Calibri"/>
+                <w:color w:val="000000"/>
+              </w:rPr>
+              <w:t>42</w:t>
             </w:r>
           </w:p>
         </w:tc>
@@ -32309,7 +32391,14 @@
                 <w:rFonts w:ascii="Calibri" w:hAnsi="Calibri" w:cs="Calibri"/>
                 <w:color w:val="000000"/>
               </w:rPr>
-              <w:t xml:space="preserve">         Meeting 32</w:t>
+              <w:t xml:space="preserve">         Meeting </w:t>
+            </w:r>
+            <w:r>
+              <w:rPr>
+                <w:rFonts w:ascii="Calibri" w:hAnsi="Calibri" w:cs="Calibri"/>
+                <w:color w:val="000000"/>
+              </w:rPr>
+              <w:t>43</w:t>
             </w:r>
           </w:p>
         </w:tc>
@@ -32399,7 +32488,14 @@
                 <w:rFonts w:ascii="Calibri" w:hAnsi="Calibri" w:cs="Calibri"/>
                 <w:color w:val="000000"/>
               </w:rPr>
-              <w:t xml:space="preserve">         Meeting 32</w:t>
+              <w:t xml:space="preserve">         Meeting </w:t>
+            </w:r>
+            <w:r>
+              <w:rPr>
+                <w:rFonts w:ascii="Calibri" w:hAnsi="Calibri" w:cs="Calibri"/>
+                <w:color w:val="000000"/>
+              </w:rPr>
+              <w:t>44</w:t>
             </w:r>
           </w:p>
         </w:tc>
@@ -40948,7 +41044,7 @@
         <w:rPr>
           <w:noProof/>
         </w:rPr>
-        <w:t>3 December 2013 @ 10:25:00 PM</w:t>
+        <w:t>3 December 2013 @ 11:26:00 PM</w:t>
       </w:r>
     </w:fldSimple>
     <w:r>
@@ -40959,7 +41055,7 @@
         <w:rPr>
           <w:noProof/>
         </w:rPr>
-        <w:t>i</w:t>
+        <w:t>ii</w:t>
       </w:r>
     </w:fldSimple>
     <w:r>
@@ -40981,7 +41077,7 @@
         <w:rPr>
           <w:noProof/>
         </w:rPr>
-        <w:t>3 December 2013 @ 10:25:00 PM</w:t>
+        <w:t>3 December 2013 @ 11:26:00 PM</w:t>
       </w:r>
     </w:fldSimple>
     <w:r>
@@ -41010,7 +41106,7 @@
         <w:b w:val="0"/>
         <w:noProof/>
       </w:rPr>
-      <w:t>35</w:t>
+      <w:t>10</w:t>
     </w:r>
     <w:r>
       <w:rPr>
@@ -44658,7 +44754,7 @@
 </file>
 
 <file path=customXml/itemProps1.xml><?xml version="1.0" encoding="utf-8"?>
-<ds:datastoreItem xmlns:ds="http://schemas.openxmlformats.org/officeDocument/2006/customXml" ds:itemID="{F7A4BE2B-F5BB-43D2-AB9C-79034EDEA6FB}">
+<ds:datastoreItem xmlns:ds="http://schemas.openxmlformats.org/officeDocument/2006/customXml" ds:itemID="{4C8F4595-06AF-4771-80EB-10F13938E5AD}">
   <ds:schemaRefs>
     <ds:schemaRef ds:uri="http://schemas.openxmlformats.org/officeDocument/2006/bibliography"/>
   </ds:schemaRefs>

</xml_diff>